<commit_message>
Add external resources for camera movements in image-to-video prompts
</commit_message>
<xml_diff>
--- a/Prompt_Tips_Image_to_Video_Expanded.docx
+++ b/Prompt_Tips_Image_to_Video_Expanded.docx
@@ -460,6 +460,42 @@
     </w:p>
     <w:p>
       <w:pPr>
+        <w:pStyle w:val="ListBullet"/>
+        <w:numPr>
+          <w:ilvl w:val="0"/>
+          <w:numId w:val="0"/>
+        </w:numPr>
+        <w:ind w:left="360"/>
+      </w:pPr>
+      <w:hyperlink r:id="rId6" w:history="1">
+        <w:r>
+          <w:rPr>
+            <w:rStyle w:val="Hyperlink"/>
+          </w:rPr>
+          <w:t>https://imaginewithrashid.com/20-camera-movements-you-should-try-with-ai-video-generators/</w:t>
+        </w:r>
+      </w:hyperlink>
+    </w:p>
+    <w:p>
+      <w:pPr>
+        <w:pStyle w:val="ListBullet"/>
+        <w:numPr>
+          <w:ilvl w:val="0"/>
+          <w:numId w:val="0"/>
+        </w:numPr>
+        <w:ind w:left="360"/>
+      </w:pPr>
+      <w:hyperlink r:id="rId7" w:history="1">
+        <w:r>
+          <w:rPr>
+            <w:rStyle w:val="Hyperlink"/>
+          </w:rPr>
+          <w:t>https://www.studiobinder.com/blog/different-types-of-camera-movements-in-film/</w:t>
+        </w:r>
+      </w:hyperlink>
+    </w:p>
+    <w:p>
+      <w:pPr>
         <w:pStyle w:val="Heading1"/>
       </w:pPr>
       <w:r>
@@ -12103,6 +12139,29 @@
       </w:tcPr>
     </w:tblStylePr>
   </w:style>
+  <w:style w:type="character" w:styleId="Hyperlink">
+    <w:name w:val="Hyperlink"/>
+    <w:basedOn w:val="DefaultParagraphFont"/>
+    <w:uiPriority w:val="99"/>
+    <w:unhideWhenUsed/>
+    <w:rsid w:val="00521632"/>
+    <w:rPr>
+      <w:color w:val="0000FF" w:themeColor="hyperlink"/>
+      <w:u w:val="single"/>
+    </w:rPr>
+  </w:style>
+  <w:style w:type="character" w:styleId="UnresolvedMention">
+    <w:name w:val="Unresolved Mention"/>
+    <w:basedOn w:val="DefaultParagraphFont"/>
+    <w:uiPriority w:val="99"/>
+    <w:semiHidden/>
+    <w:unhideWhenUsed/>
+    <w:rsid w:val="00521632"/>
+    <w:rPr>
+      <w:color w:val="605E5C"/>
+      <w:shd w:val="clear" w:color="auto" w:fill="E1DFDD"/>
+    </w:rPr>
+  </w:style>
 </w:styles>
 </file>
 

</xml_diff>